<commit_message>
fix: added the right specifications to the Requirement Specifications
</commit_message>
<xml_diff>
--- a/Követelménylista.docx
+++ b/Követelménylista.docx
@@ -10,11 +10,11 @@
         <w:tblLook w:val="04A0" w:firstRow="1" w:lastRow="0" w:firstColumn="1" w:lastColumn="0" w:noHBand="0" w:noVBand="1"/>
       </w:tblPr>
       <w:tblGrid>
-        <w:gridCol w:w="963"/>
-        <w:gridCol w:w="923"/>
-        <w:gridCol w:w="1472"/>
+        <w:gridCol w:w="959"/>
         <w:gridCol w:w="914"/>
-        <w:gridCol w:w="5078"/>
+        <w:gridCol w:w="1540"/>
+        <w:gridCol w:w="914"/>
+        <w:gridCol w:w="5023"/>
       </w:tblGrid>
       <w:tr>
         <w:trPr>
@@ -488,8 +488,281 @@
             <w:r>
               <w:t>-</w:t>
             </w:r>
+          </w:p>
+        </w:tc>
+        <w:tc>
+          <w:tcPr>
+            <w:tcW w:w="989" w:type="dxa"/>
+            <w:vAlign w:val="center"/>
+          </w:tcPr>
+          <w:p>
+            <w:pPr>
+              <w:jc w:val="center"/>
+            </w:pPr>
+            <w:r>
+              <w:t>K4</w:t>
+            </w:r>
+          </w:p>
+        </w:tc>
+        <w:tc>
+          <w:tcPr>
+            <w:tcW w:w="902" w:type="dxa"/>
+            <w:vAlign w:val="center"/>
+          </w:tcPr>
+          <w:p>
+            <w:pPr>
+              <w:jc w:val="center"/>
+            </w:pPr>
+            <w:proofErr w:type="spellStart"/>
+            <w:r>
+              <w:t>Kiértékelés</w:t>
+            </w:r>
+            <w:proofErr w:type="spellEnd"/>
+          </w:p>
+        </w:tc>
+        <w:tc>
+          <w:tcPr>
+            <w:tcW w:w="906" w:type="dxa"/>
+            <w:vAlign w:val="center"/>
+          </w:tcPr>
+          <w:p>
+            <w:pPr>
+              <w:jc w:val="center"/>
+            </w:pPr>
+            <w:r>
+              <w:t>1.0</w:t>
+            </w:r>
+          </w:p>
+        </w:tc>
+        <w:tc>
+          <w:tcPr>
+            <w:tcW w:w="5569" w:type="dxa"/>
+            <w:vAlign w:val="center"/>
+          </w:tcPr>
+          <w:p>
+            <w:pPr>
+              <w:jc w:val="center"/>
+            </w:pPr>
+            <w:r>
+              <w:t xml:space="preserve">A </w:t>
+            </w:r>
+            <w:proofErr w:type="spellStart"/>
+            <w:r>
+              <w:t>teljesítmény</w:t>
+            </w:r>
+            <w:proofErr w:type="spellEnd"/>
+            <w:r>
+              <w:t xml:space="preserve"> </w:t>
+            </w:r>
+            <w:proofErr w:type="spellStart"/>
+            <w:r>
+              <w:t>alapján</w:t>
+            </w:r>
+            <w:proofErr w:type="spellEnd"/>
+            <w:r>
+              <w:t xml:space="preserve"> </w:t>
+            </w:r>
+            <w:proofErr w:type="spellStart"/>
+            <w:r>
+              <w:t>egy</w:t>
+            </w:r>
+            <w:proofErr w:type="spellEnd"/>
+            <w:r>
+              <w:t xml:space="preserve"> </w:t>
+            </w:r>
+            <w:proofErr w:type="spellStart"/>
+            <w:r>
+              <w:t>bizonyos</w:t>
+            </w:r>
+            <w:proofErr w:type="spellEnd"/>
+            <w:r>
+              <w:t xml:space="preserve"> </w:t>
+            </w:r>
+            <w:proofErr w:type="spellStart"/>
+            <w:r>
+              <w:t>pontrendszer</w:t>
+            </w:r>
+            <w:proofErr w:type="spellEnd"/>
+            <w:r>
+              <w:t xml:space="preserve"> </w:t>
+            </w:r>
+            <w:proofErr w:type="spellStart"/>
+            <w:r>
+              <w:t>kiszámolja</w:t>
+            </w:r>
+            <w:proofErr w:type="spellEnd"/>
+            <w:r>
+              <w:t xml:space="preserve"> a </w:t>
+            </w:r>
+            <w:proofErr w:type="spellStart"/>
+            <w:r>
+              <w:t>pontot</w:t>
+            </w:r>
+            <w:proofErr w:type="spellEnd"/>
+            <w:r>
+              <w:t>.</w:t>
+            </w:r>
+          </w:p>
+        </w:tc>
+      </w:tr>
+      <w:tr>
+        <w:trPr>
+          <w:trHeight w:val="1440"/>
+          <w:jc w:val="center"/>
+        </w:trPr>
+        <w:tc>
+          <w:tcPr>
+            <w:tcW w:w="984" w:type="dxa"/>
+            <w:vAlign w:val="center"/>
+          </w:tcPr>
+          <w:p>
+            <w:pPr>
+              <w:jc w:val="center"/>
+            </w:pPr>
+            <w:r>
+              <w:t>-</w:t>
+            </w:r>
+          </w:p>
+        </w:tc>
+        <w:tc>
+          <w:tcPr>
+            <w:tcW w:w="989" w:type="dxa"/>
+            <w:vAlign w:val="center"/>
+          </w:tcPr>
+          <w:p>
+            <w:pPr>
+              <w:jc w:val="center"/>
+            </w:pPr>
+            <w:r>
+              <w:t>K5</w:t>
+            </w:r>
+          </w:p>
+        </w:tc>
+        <w:tc>
+          <w:tcPr>
+            <w:tcW w:w="902" w:type="dxa"/>
+            <w:vAlign w:val="center"/>
+          </w:tcPr>
+          <w:p>
+            <w:pPr>
+              <w:jc w:val="center"/>
+            </w:pPr>
+            <w:proofErr w:type="spellStart"/>
+            <w:r>
+              <w:t>Időmérő</w:t>
+            </w:r>
+            <w:proofErr w:type="spellEnd"/>
+          </w:p>
+        </w:tc>
+        <w:tc>
+          <w:tcPr>
+            <w:tcW w:w="906" w:type="dxa"/>
+            <w:vAlign w:val="center"/>
+          </w:tcPr>
+          <w:p>
+            <w:pPr>
+              <w:jc w:val="center"/>
+            </w:pPr>
+            <w:r>
+              <w:t>1.0</w:t>
+            </w:r>
+          </w:p>
+        </w:tc>
+        <w:tc>
+          <w:tcPr>
+            <w:tcW w:w="5569" w:type="dxa"/>
+            <w:vAlign w:val="center"/>
+          </w:tcPr>
+          <w:p>
+            <w:pPr>
+              <w:jc w:val="center"/>
+            </w:pPr>
+            <w:proofErr w:type="spellStart"/>
+            <w:r>
+              <w:t>Egy</w:t>
+            </w:r>
+            <w:proofErr w:type="spellEnd"/>
+            <w:r>
+              <w:t xml:space="preserve"> </w:t>
+            </w:r>
+            <w:proofErr w:type="spellStart"/>
+            <w:r>
+              <w:t>bizonyos</w:t>
+            </w:r>
+            <w:proofErr w:type="spellEnd"/>
+            <w:r>
+              <w:t xml:space="preserve"> </w:t>
+            </w:r>
+            <w:proofErr w:type="spellStart"/>
+            <w:r>
+              <w:t>számláló</w:t>
+            </w:r>
+            <w:proofErr w:type="spellEnd"/>
+            <w:r>
+              <w:t xml:space="preserve"> </w:t>
+            </w:r>
+            <w:proofErr w:type="spellStart"/>
+            <w:r>
+              <w:t>jelenik</w:t>
+            </w:r>
+            <w:proofErr w:type="spellEnd"/>
+            <w:r>
+              <w:t xml:space="preserve"> meg </w:t>
+            </w:r>
+            <w:proofErr w:type="spellStart"/>
+            <w:r>
+              <w:t>ami</w:t>
+            </w:r>
+            <w:proofErr w:type="spellEnd"/>
+            <w:r>
+              <w:t xml:space="preserve"> </w:t>
+            </w:r>
+            <w:proofErr w:type="spellStart"/>
+            <w:r>
+              <w:t>számolja</w:t>
+            </w:r>
+            <w:proofErr w:type="spellEnd"/>
+            <w:r>
+              <w:t xml:space="preserve"> a </w:t>
+            </w:r>
             <w:bookmarkStart w:id="0" w:name="_GoBack"/>
             <w:bookmarkEnd w:id="0"/>
+            <w:proofErr w:type="spellStart"/>
+            <w:r>
+              <w:t>megoldás</w:t>
+            </w:r>
+            <w:proofErr w:type="spellEnd"/>
+            <w:r>
+              <w:t xml:space="preserve"> </w:t>
+            </w:r>
+            <w:proofErr w:type="spellStart"/>
+            <w:r>
+              <w:t>idejét</w:t>
+            </w:r>
+            <w:proofErr w:type="spellEnd"/>
+            <w:r>
+              <w:t>.</w:t>
+            </w:r>
+          </w:p>
+        </w:tc>
+      </w:tr>
+      <w:tr>
+        <w:trPr>
+          <w:trHeight w:val="1440"/>
+          <w:jc w:val="center"/>
+        </w:trPr>
+        <w:tc>
+          <w:tcPr>
+            <w:tcW w:w="984" w:type="dxa"/>
+            <w:vAlign w:val="center"/>
+          </w:tcPr>
+          <w:p>
+            <w:pPr>
+              <w:jc w:val="center"/>
+            </w:pPr>
+            <w:r>
+              <w:t>-</w:t>
+            </w:r>
           </w:p>
         </w:tc>
         <w:tc>
@@ -502,7 +775,7 @@
               <w:jc w:val="center"/>
             </w:pPr>
             <w:r>
-              <w:t>K4</w:t>
+              <w:t>K6</w:t>
             </w:r>
           </w:p>
         </w:tc>
@@ -517,7 +790,7 @@
             </w:pPr>
             <w:proofErr w:type="spellStart"/>
             <w:r>
-              <w:t>Kiértékelés</w:t>
+              <w:t>Pontszámtábla</w:t>
             </w:r>
             <w:proofErr w:type="spellEnd"/>
           </w:p>
@@ -545,12 +818,33 @@
             <w:pPr>
               <w:jc w:val="center"/>
             </w:pPr>
-            <w:r>
-              <w:t xml:space="preserve">A </w:t>
-            </w:r>
-            <w:proofErr w:type="spellStart"/>
-            <w:r>
-              <w:t>teljesítmény</w:t>
+            <w:proofErr w:type="spellStart"/>
+            <w:r>
+              <w:t>Az</w:t>
+            </w:r>
+            <w:proofErr w:type="spellEnd"/>
+            <w:r>
+              <w:t xml:space="preserve"> </w:t>
+            </w:r>
+            <w:proofErr w:type="spellStart"/>
+            <w:r>
+              <w:t>idő</w:t>
+            </w:r>
+            <w:proofErr w:type="spellEnd"/>
+            <w:r>
+              <w:t xml:space="preserve">, </w:t>
+            </w:r>
+            <w:proofErr w:type="spellStart"/>
+            <w:r>
+              <w:t>illetve</w:t>
+            </w:r>
+            <w:proofErr w:type="spellEnd"/>
+            <w:r>
+              <w:t xml:space="preserve"> a </w:t>
+            </w:r>
+            <w:proofErr w:type="spellStart"/>
+            <w:r>
+              <w:t>pont</w:t>
             </w:r>
             <w:proofErr w:type="spellEnd"/>
             <w:r>
@@ -574,31 +868,31 @@
             </w:r>
             <w:proofErr w:type="spellStart"/>
             <w:r>
-              <w:t>bizonyos</w:t>
-            </w:r>
-            <w:proofErr w:type="spellEnd"/>
-            <w:r>
-              <w:t xml:space="preserve"> </w:t>
-            </w:r>
-            <w:proofErr w:type="spellStart"/>
-            <w:r>
-              <w:t>pontrendszer</w:t>
-            </w:r>
-            <w:proofErr w:type="spellEnd"/>
-            <w:r>
-              <w:t xml:space="preserve"> </w:t>
-            </w:r>
-            <w:proofErr w:type="spellStart"/>
-            <w:r>
-              <w:t>kiszámolja</w:t>
-            </w:r>
-            <w:proofErr w:type="spellEnd"/>
-            <w:r>
-              <w:t xml:space="preserve"> a </w:t>
-            </w:r>
-            <w:proofErr w:type="spellStart"/>
-            <w:r>
-              <w:t>pontot</w:t>
+              <w:t>táblázatba</w:t>
+            </w:r>
+            <w:proofErr w:type="spellEnd"/>
+            <w:r>
+              <w:t xml:space="preserve"> </w:t>
+            </w:r>
+            <w:proofErr w:type="spellStart"/>
+            <w:r>
+              <w:t>rendezi</w:t>
+            </w:r>
+            <w:proofErr w:type="spellEnd"/>
+            <w:r>
+              <w:t xml:space="preserve"> </w:t>
+            </w:r>
+            <w:proofErr w:type="spellStart"/>
+            <w:r>
+              <w:t>az</w:t>
+            </w:r>
+            <w:proofErr w:type="spellEnd"/>
+            <w:r>
+              <w:t xml:space="preserve"> </w:t>
+            </w:r>
+            <w:proofErr w:type="spellStart"/>
+            <w:r>
+              <w:t>eredményeket</w:t>
             </w:r>
             <w:proofErr w:type="spellEnd"/>
             <w:r>

</xml_diff>